<commit_message>
Validaciones mejoradas, placeholders claros, scripts de autocompletado y fixes de fecha en todos los formularios. Mejoras UX y robustez en carga de anexos Word.
</commit_message>
<xml_diff>
--- a/templates/convenio-especifico-template.docx
+++ b/templates/convenio-especifico-template.docx
@@ -1004,44 +1004,22 @@
         </w:rPr>
         <w:t xml:space="preserve"> OBJETIVOS:</w:t>
       </w:r>
-    </w:p>
-    <w:p>
-      <w:pPr>
-        <w:pStyle w:val="Standard"/>
-        <w:spacing w:after="0" w:line="360" w:lineRule="auto"/>
-        <w:ind w:hanging="2"/>
-        <w:jc w:val="both"/>
-        <w:rPr>
-          <w:sz w:val="24"/>
-          <w:szCs w:val="24"/>
-        </w:rPr>
-      </w:pPr>
-      <w:r>
-        <w:rPr>
-          <w:sz w:val="24"/>
-          <w:szCs w:val="24"/>
-        </w:rPr>
-        <w:t>Objetivo General:</w:t>
-      </w:r>
-      <w:r>
-        <w:rPr>
-          <w:sz w:val="24"/>
-          <w:szCs w:val="24"/>
-        </w:rPr>
-        <w:t>{objetivoGeneral}</w:t>
-      </w:r>
-    </w:p>
-    <w:p>
-      <w:pPr>
-        <w:pStyle w:val="Standard"/>
-        <w:spacing w:after="180" w:line="360" w:lineRule="auto"/>
-        <w:ind w:hanging="2"/>
-        <w:jc w:val="both"/>
-        <w:rPr>
-          <w:sz w:val="24"/>
-          <w:szCs w:val="24"/>
-        </w:rPr>
-      </w:pPr>
+      <w:r>
+        <w:rPr>
+          <w:b/>
+          <w:sz w:val="24"/>
+          <w:szCs w:val="24"/>
+        </w:rPr>
+        <w:t xml:space="preserve"> </w:t>
+      </w:r>
+      <w:r>
+        <w:rPr>
+          <w:bCs/>
+          <w:sz w:val="24"/>
+          <w:szCs w:val="24"/>
+        </w:rPr>
+        <w:t>Ver anexo</w:t>
+      </w:r>
     </w:p>
     <w:p>
       <w:pPr>
@@ -1080,7 +1058,7 @@
           <w:sz w:val="24"/>
           <w:szCs w:val="24"/>
         </w:rPr>
-        <w:t xml:space="preserve"> </w:t>
+        <w:t>:</w:t>
       </w:r>
       <w:r>
         <w:rPr>
@@ -1088,7 +1066,15 @@
           <w:sz w:val="24"/>
           <w:szCs w:val="24"/>
         </w:rPr>
-        <w:t>{actividades}</w:t>
+        <w:t xml:space="preserve"> </w:t>
+      </w:r>
+      <w:r>
+        <w:rPr>
+          <w:bCs/>
+          <w:sz w:val="24"/>
+          <w:szCs w:val="24"/>
+        </w:rPr>
+        <w:t>Ver anexo</w:t>
       </w:r>
     </w:p>
     <w:p>
@@ -1121,7 +1107,7 @@
           <w:sz w:val="24"/>
           <w:szCs w:val="24"/>
         </w:rPr>
-        <w:t xml:space="preserve"> </w:t>
+        <w:t>:</w:t>
       </w:r>
       <w:r>
         <w:rPr>
@@ -1129,7 +1115,15 @@
           <w:sz w:val="24"/>
           <w:szCs w:val="24"/>
         </w:rPr>
-        <w:t>{propiedadIntelectual}</w:t>
+        <w:t xml:space="preserve"> </w:t>
+      </w:r>
+      <w:r>
+        <w:rPr>
+          <w:bCs/>
+          <w:sz w:val="24"/>
+          <w:szCs w:val="24"/>
+        </w:rPr>
+        <w:t>Ver anexo</w:t>
       </w:r>
     </w:p>
     <w:p>
@@ -1169,7 +1163,7 @@
           <w:sz w:val="24"/>
           <w:szCs w:val="24"/>
         </w:rPr>
-        <w:t xml:space="preserve"> </w:t>
+        <w:t>:</w:t>
       </w:r>
       <w:r>
         <w:rPr>
@@ -1177,21 +1171,16 @@
           <w:sz w:val="24"/>
           <w:szCs w:val="24"/>
         </w:rPr>
-        <w:t>{confidencialidad}</w:t>
-      </w:r>
-    </w:p>
-    <w:p>
-      <w:pPr>
-        <w:pStyle w:val="Standard"/>
-        <w:spacing w:after="180" w:line="360" w:lineRule="auto"/>
-        <w:ind w:firstLine="0"/>
-        <w:jc w:val="both"/>
-        <w:rPr>
-          <w:color w:val="002060"/>
-          <w:sz w:val="24"/>
-          <w:szCs w:val="24"/>
-        </w:rPr>
-      </w:pPr>
+        <w:t xml:space="preserve"> </w:t>
+      </w:r>
+      <w:r>
+        <w:rPr>
+          <w:bCs/>
+          <w:sz w:val="24"/>
+          <w:szCs w:val="24"/>
+        </w:rPr>
+        <w:t>Ver anexo</w:t>
+      </w:r>
     </w:p>
     <w:p>
       <w:pPr>
@@ -1212,25 +1201,33 @@
           <w:szCs w:val="24"/>
           <w:u w:val="single"/>
         </w:rPr>
+        <w:t>SEXTA:</w:t>
+      </w:r>
+      <w:r>
+        <w:rPr>
+          <w:b/>
+          <w:color w:val="000000"/>
+          <w:sz w:val="24"/>
+          <w:szCs w:val="24"/>
+        </w:rPr>
+        <w:t xml:space="preserve"> VIGENCIA. </w:t>
+      </w:r>
+      <w:r>
+        <w:rPr>
+          <w:color w:val="000000"/>
+          <w:sz w:val="24"/>
+          <w:szCs w:val="24"/>
+        </w:rPr>
+        <w:t xml:space="preserve">El presente convenio tendrá una duración de dos (2) años a partir de la fecha de su firma y podrá renovarse automáticamente a su vencimiento, por periodos iguales, salvo que sea expresamente denunciado. La </w:t>
+      </w:r>
+      <w:r>
+        <w:rPr>
+          <w:color w:val="000000"/>
+          <w:sz w:val="24"/>
+          <w:szCs w:val="24"/>
+        </w:rPr>
         <w:lastRenderedPageBreak/>
-        <w:t>SEXTA:</w:t>
-      </w:r>
-      <w:r>
-        <w:rPr>
-          <w:b/>
-          <w:color w:val="000000"/>
-          <w:sz w:val="24"/>
-          <w:szCs w:val="24"/>
-        </w:rPr>
-        <w:t xml:space="preserve"> VIGENCIA. </w:t>
-      </w:r>
-      <w:r>
-        <w:rPr>
-          <w:color w:val="000000"/>
-          <w:sz w:val="24"/>
-          <w:szCs w:val="24"/>
-        </w:rPr>
-        <w:t>El presente convenio tendrá una duración de dos (2) años a partir de la fecha de su firma y podrá renovarse automáticamente a su vencimiento, por periodos iguales, salvo que sea expresamente denunciado. La denuncia no dará derecho a las partes a reclamar indemnización de cualquier naturaleza.</w:t>
+        <w:t>denuncia no dará derecho a las partes a reclamar indemnización de cualquier naturaleza.</w:t>
       </w:r>
     </w:p>
     <w:p>
@@ -1359,9 +1356,18 @@
       <w:pPr>
         <w:pStyle w:val="Standard"/>
         <w:spacing w:after="180" w:line="360" w:lineRule="auto"/>
-        <w:ind w:firstLine="0"/>
+        <w:ind w:hanging="2"/>
         <w:jc w:val="both"/>
+        <w:rPr>
+          <w:color w:val="000000"/>
+        </w:rPr>
       </w:pPr>
+      <w:r>
+        <w:rPr>
+          <w:color w:val="000000"/>
+        </w:rPr>
+        <w:t>{anexo}</w:t>
+      </w:r>
     </w:p>
     <w:sectPr>
       <w:headerReference w:type="default" r:id="rId7"/>

</xml_diff>

<commit_message>
feat: Sistema completo de anexos y regeneración de documentos
- Procesamiento HTML a texto plano en anexos
- Regeneración automática de documentos en correcciones
- Eliminación de documentos obsoletos en Drive
- Flujo limpio sin duplicados
- Código optimizado sin logs de debugging
</commit_message>
<xml_diff>
--- a/templates/convenio-especifico-template.docx
+++ b/templates/convenio-especifico-template.docx
@@ -1066,15 +1066,7 @@
           <w:sz w:val="24"/>
           <w:szCs w:val="24"/>
         </w:rPr>
-        <w:t xml:space="preserve"> </w:t>
-      </w:r>
-      <w:r>
-        <w:rPr>
-          <w:bCs/>
-          <w:sz w:val="24"/>
-          <w:szCs w:val="24"/>
-        </w:rPr>
-        <w:t>Ver anexo</w:t>
+        <w:t xml:space="preserve"> Ver anexo</w:t>
       </w:r>
     </w:p>
     <w:p>
@@ -1115,15 +1107,7 @@
           <w:sz w:val="24"/>
           <w:szCs w:val="24"/>
         </w:rPr>
-        <w:t xml:space="preserve"> </w:t>
-      </w:r>
-      <w:r>
-        <w:rPr>
-          <w:bCs/>
-          <w:sz w:val="24"/>
-          <w:szCs w:val="24"/>
-        </w:rPr>
-        <w:t>Ver anexo</w:t>
+        <w:t xml:space="preserve"> Ver anexo</w:t>
       </w:r>
     </w:p>
     <w:p>
@@ -1171,15 +1155,7 @@
           <w:sz w:val="24"/>
           <w:szCs w:val="24"/>
         </w:rPr>
-        <w:t xml:space="preserve"> </w:t>
-      </w:r>
-      <w:r>
-        <w:rPr>
-          <w:bCs/>
-          <w:sz w:val="24"/>
-          <w:szCs w:val="24"/>
-        </w:rPr>
-        <w:t>Ver anexo</w:t>
+        <w:t xml:space="preserve"> Ver anexo</w:t>
       </w:r>
     </w:p>
     <w:p>
@@ -1299,7 +1275,8 @@
         <w:ind w:hanging="2"/>
         <w:jc w:val="both"/>
         <w:rPr>
-          <w:color w:val="000000"/>
+          <w:sz w:val="24"/>
+          <w:szCs w:val="24"/>
         </w:rPr>
       </w:pPr>
       <w:r>
@@ -1359,12 +1336,40 @@
         <w:ind w:hanging="2"/>
         <w:jc w:val="both"/>
         <w:rPr>
+          <w:b/>
+          <w:bCs/>
           <w:color w:val="000000"/>
+          <w:u w:val="single"/>
         </w:rPr>
       </w:pPr>
       <w:r>
         <w:rPr>
+          <w:b/>
+          <w:bCs/>
           <w:color w:val="000000"/>
+          <w:u w:val="single"/>
+        </w:rPr>
+        <w:t>ANEXOS:</w:t>
+      </w:r>
+    </w:p>
+    <w:p>
+      <w:pPr>
+        <w:pStyle w:val="Standard"/>
+        <w:spacing w:after="180" w:line="360" w:lineRule="auto"/>
+        <w:ind w:hanging="2"/>
+        <w:jc w:val="both"/>
+        <w:rPr>
+          <w:color w:val="000000"/>
+          <w:sz w:val="24"/>
+          <w:szCs w:val="24"/>
+          <w:u w:val="single"/>
+        </w:rPr>
+      </w:pPr>
+      <w:r>
+        <w:rPr>
+          <w:color w:val="000000"/>
+          <w:sz w:val="24"/>
+          <w:szCs w:val="24"/>
         </w:rPr>
         <w:t>{anexo}</w:t>
       </w:r>

</xml_diff>

<commit_message>
feat: implementar sistema OAuth para Google Drive
- Resolver error 'Service Accounts do not have storage quota'
- Implementar OAuth 2.0 para subida de convenios específicos
- Agregar sistema de administrador único para tokens
- Crear panel de configuración de Google Drive
- Agregar renovación automática de tokens
- Implementar subida de anexos múltiples con OAuth
- Agregar monitoreo de uso de almacenamiento
- Actualizar API de convenios para usar OAuth
</commit_message>
<xml_diff>
--- a/templates/convenio-especifico-template.docx
+++ b/templates/convenio-especifico-template.docx
@@ -136,6 +136,10 @@
         <w:pStyle w:val="Standard"/>
         <w:spacing w:line="360" w:lineRule="auto"/>
         <w:jc w:val="both"/>
+        <w:rPr>
+          <w:sz w:val="24"/>
+          <w:szCs w:val="24"/>
+        </w:rPr>
       </w:pPr>
       <w:r>
         <w:rPr>
@@ -892,6 +896,8 @@
         <w:jc w:val="both"/>
         <w:rPr>
           <w:color w:val="0F0F0F"/>
+          <w:sz w:val="24"/>
+          <w:szCs w:val="24"/>
         </w:rPr>
       </w:pPr>
     </w:p>
@@ -901,6 +907,10 @@
         <w:spacing w:after="180" w:line="360" w:lineRule="auto"/>
         <w:ind w:hanging="2"/>
         <w:jc w:val="both"/>
+        <w:rPr>
+          <w:sz w:val="24"/>
+          <w:szCs w:val="24"/>
+        </w:rPr>
       </w:pPr>
       <w:r>
         <w:rPr>
@@ -986,6 +996,10 @@
         <w:pStyle w:val="Standard"/>
         <w:spacing w:after="180" w:line="360" w:lineRule="auto"/>
         <w:ind w:hanging="2"/>
+        <w:rPr>
+          <w:sz w:val="24"/>
+          <w:szCs w:val="24"/>
+        </w:rPr>
       </w:pPr>
       <w:r>
         <w:rPr>
@@ -1027,6 +1041,10 @@
         <w:spacing w:after="180" w:line="360" w:lineRule="auto"/>
         <w:ind w:hanging="2"/>
         <w:jc w:val="both"/>
+        <w:rPr>
+          <w:sz w:val="24"/>
+          <w:szCs w:val="24"/>
+        </w:rPr>
       </w:pPr>
       <w:r>
         <w:rPr>
@@ -1075,6 +1093,10 @@
         <w:spacing w:after="180" w:line="360" w:lineRule="auto"/>
         <w:ind w:hanging="2"/>
         <w:jc w:val="both"/>
+        <w:rPr>
+          <w:sz w:val="24"/>
+          <w:szCs w:val="24"/>
+        </w:rPr>
       </w:pPr>
       <w:r>
         <w:rPr>
@@ -1116,6 +1138,10 @@
         <w:spacing w:after="180" w:line="360" w:lineRule="auto"/>
         <w:ind w:firstLine="0"/>
         <w:jc w:val="both"/>
+        <w:rPr>
+          <w:sz w:val="24"/>
+          <w:szCs w:val="24"/>
+        </w:rPr>
       </w:pPr>
       <w:r>
         <w:rPr>
@@ -1168,6 +1194,10 @@
         <w:spacing w:line="360" w:lineRule="auto"/>
         <w:ind w:hanging="2"/>
         <w:jc w:val="both"/>
+        <w:rPr>
+          <w:sz w:val="24"/>
+          <w:szCs w:val="24"/>
+        </w:rPr>
       </w:pPr>
       <w:r>
         <w:rPr>
@@ -1212,6 +1242,10 @@
         <w:spacing w:after="180" w:line="360" w:lineRule="auto"/>
         <w:ind w:hanging="2"/>
         <w:jc w:val="both"/>
+        <w:rPr>
+          <w:sz w:val="24"/>
+          <w:szCs w:val="24"/>
+        </w:rPr>
       </w:pPr>
       <w:r>
         <w:rPr>
@@ -1248,6 +1282,10 @@
         <w:spacing w:line="360" w:lineRule="auto"/>
         <w:ind w:hanging="2"/>
         <w:jc w:val="both"/>
+        <w:rPr>
+          <w:sz w:val="24"/>
+          <w:szCs w:val="24"/>
+        </w:rPr>
       </w:pPr>
       <w:r>
         <w:rPr>
@@ -1290,6 +1328,8 @@
         <w:rPr>
           <w:color w:val="0F0F0F"/>
           <w:spacing w:val="-15"/>
+          <w:sz w:val="24"/>
+          <w:szCs w:val="24"/>
         </w:rPr>
         <w:t>{dia}</w:t>
       </w:r>
@@ -1297,6 +1337,8 @@
         <w:rPr>
           <w:color w:val="0F0F0F"/>
           <w:spacing w:val="-15"/>
+          <w:sz w:val="24"/>
+          <w:szCs w:val="24"/>
         </w:rPr>
         <w:t xml:space="preserve"> </w:t>
       </w:r>
@@ -1311,6 +1353,8 @@
         <w:rPr>
           <w:color w:val="0F0F0F"/>
           <w:spacing w:val="-15"/>
+          <w:sz w:val="24"/>
+          <w:szCs w:val="24"/>
         </w:rPr>
         <w:t xml:space="preserve"> {mes} </w:t>
       </w:r>
@@ -1336,43 +1380,12 @@
         <w:ind w:hanging="2"/>
         <w:jc w:val="both"/>
         <w:rPr>
-          <w:b/>
-          <w:bCs/>
           <w:color w:val="000000"/>
+          <w:sz w:val="24"/>
+          <w:szCs w:val="24"/>
           <w:u w:val="single"/>
         </w:rPr>
       </w:pPr>
-      <w:r>
-        <w:rPr>
-          <w:b/>
-          <w:bCs/>
-          <w:color w:val="000000"/>
-          <w:u w:val="single"/>
-        </w:rPr>
-        <w:t>ANEXOS:</w:t>
-      </w:r>
-    </w:p>
-    <w:p>
-      <w:pPr>
-        <w:pStyle w:val="Standard"/>
-        <w:spacing w:after="180" w:line="360" w:lineRule="auto"/>
-        <w:ind w:hanging="2"/>
-        <w:jc w:val="both"/>
-        <w:rPr>
-          <w:color w:val="000000"/>
-          <w:sz w:val="24"/>
-          <w:szCs w:val="24"/>
-          <w:u w:val="single"/>
-        </w:rPr>
-      </w:pPr>
-      <w:r>
-        <w:rPr>
-          <w:color w:val="000000"/>
-          <w:sz w:val="24"/>
-          <w:szCs w:val="24"/>
-        </w:rPr>
-        <w:t>{anexo}</w:t>
-      </w:r>
     </w:p>
     <w:sectPr>
       <w:headerReference w:type="default" r:id="rId7"/>

</xml_diff>